<commit_message>
correção dos path's do mock membros
</commit_message>
<xml_diff>
--- a/materialApoio/enunciado.docx
+++ b/materialApoio/enunciado.docx
@@ -828,6 +828,7 @@
           <w:rFonts w:ascii="Liberation Serif" w:hAnsi="Liberation Serif"/>
         </w:rPr>
       </w:pPr>
+      <w:bookmarkStart w:id="1" w:name="__DdeLink__114_1841298793"/>
       <w:r>
         <w:rPr>
           <w:rFonts w:ascii="Liberation Serif" w:hAnsi="Liberation Serif"/>
@@ -840,16 +841,18 @@
         </w:rPr>
         <w:t>Quantidade de projetos por status</w:t>
       </w:r>
-    </w:p>
-    <w:p>
-      <w:pPr>
-        <w:pStyle w:val="Textoprformatado"/>
-        <w:bidi w:val="0"/>
-        <w:jc w:val="start"/>
-        <w:rPr>
-          <w:rFonts w:ascii="Liberation Serif" w:hAnsi="Liberation Serif"/>
-        </w:rPr>
-      </w:pPr>
+      <w:bookmarkEnd w:id="1"/>
+    </w:p>
+    <w:p>
+      <w:pPr>
+        <w:pStyle w:val="Textoprformatado"/>
+        <w:bidi w:val="0"/>
+        <w:jc w:val="start"/>
+        <w:rPr>
+          <w:rFonts w:ascii="Liberation Serif" w:hAnsi="Liberation Serif"/>
+        </w:rPr>
+      </w:pPr>
+      <w:bookmarkStart w:id="2" w:name="__DdeLink__116_1841298793"/>
       <w:r>
         <w:rPr>
           <w:rFonts w:ascii="Liberation Serif" w:hAnsi="Liberation Serif"/>
@@ -862,16 +865,18 @@
         </w:rPr>
         <w:t>Total orçado por status</w:t>
       </w:r>
-    </w:p>
-    <w:p>
-      <w:pPr>
-        <w:pStyle w:val="Textoprformatado"/>
-        <w:bidi w:val="0"/>
-        <w:jc w:val="start"/>
-        <w:rPr>
-          <w:rFonts w:ascii="Liberation Serif" w:hAnsi="Liberation Serif"/>
-        </w:rPr>
-      </w:pPr>
+      <w:bookmarkEnd w:id="2"/>
+    </w:p>
+    <w:p>
+      <w:pPr>
+        <w:pStyle w:val="Textoprformatado"/>
+        <w:bidi w:val="0"/>
+        <w:jc w:val="start"/>
+        <w:rPr>
+          <w:rFonts w:ascii="Liberation Serif" w:hAnsi="Liberation Serif"/>
+        </w:rPr>
+      </w:pPr>
+      <w:bookmarkStart w:id="3" w:name="__DdeLink__118_1841298793"/>
       <w:r>
         <w:rPr>
           <w:rFonts w:ascii="Liberation Serif" w:hAnsi="Liberation Serif"/>
@@ -884,16 +889,18 @@
         </w:rPr>
         <w:t>Média de duração dos projetos encerrados</w:t>
       </w:r>
-    </w:p>
-    <w:p>
-      <w:pPr>
-        <w:pStyle w:val="Textoprformatado"/>
-        <w:bidi w:val="0"/>
-        <w:jc w:val="start"/>
-        <w:rPr>
-          <w:rFonts w:ascii="Liberation Serif" w:hAnsi="Liberation Serif"/>
-        </w:rPr>
-      </w:pPr>
+      <w:bookmarkEnd w:id="3"/>
+    </w:p>
+    <w:p>
+      <w:pPr>
+        <w:pStyle w:val="Textoprformatado"/>
+        <w:bidi w:val="0"/>
+        <w:jc w:val="start"/>
+        <w:rPr>
+          <w:rFonts w:ascii="Liberation Serif" w:hAnsi="Liberation Serif"/>
+        </w:rPr>
+      </w:pPr>
+      <w:bookmarkStart w:id="4" w:name="__DdeLink__120_1841298793"/>
       <w:r>
         <w:rPr>
           <w:rFonts w:ascii="Liberation Serif" w:hAnsi="Liberation Serif"/>
@@ -906,6 +913,7 @@
         </w:rPr>
         <w:t>Total de membros únicos alocados</w:t>
       </w:r>
+      <w:bookmarkEnd w:id="4"/>
     </w:p>
     <w:p>
       <w:pPr>

</xml_diff>

<commit_message>
Ultimo commit do dia: Feito tratamento de excessão personalizado
</commit_message>
<xml_diff>
--- a/materialApoio/enunciado.docx
+++ b/materialApoio/enunciado.docx
@@ -958,18 +958,21 @@
         <w:bidi w:val="0"/>
         <w:jc w:val="start"/>
         <w:rPr>
-          <w:rFonts w:ascii="Liberation Serif" w:hAnsi="Liberation Serif"/>
-        </w:rPr>
-      </w:pPr>
-      <w:r>
-        <w:rPr>
-          <w:rFonts w:ascii="Liberation Serif" w:hAnsi="Liberation Serif"/>
-        </w:rPr>
-        <w:t xml:space="preserve">• </w:t>
-      </w:r>
-      <w:r>
-        <w:rPr>
-          <w:rFonts w:ascii="Liberation Serif" w:hAnsi="Liberation Serif"/>
+          <w:highlight w:val="none"/>
+          <w:shd w:fill="FFFF00" w:val="clear"/>
+        </w:rPr>
+      </w:pPr>
+      <w:r>
+        <w:rPr>
+          <w:rFonts w:ascii="Liberation Serif" w:hAnsi="Liberation Serif"/>
+          <w:shd w:fill="FFFF00" w:val="clear"/>
+        </w:rPr>
+        <w:t xml:space="preserve">• </w:t>
+      </w:r>
+      <w:r>
+        <w:rPr>
+          <w:rFonts w:ascii="Liberation Serif" w:hAnsi="Liberation Serif"/>
+          <w:shd w:fill="FFFF00" w:val="clear"/>
         </w:rPr>
         <w:t>Utilizar arquitetura MVC</w:t>
       </w:r>
@@ -980,18 +983,21 @@
         <w:bidi w:val="0"/>
         <w:jc w:val="start"/>
         <w:rPr>
-          <w:rFonts w:ascii="Liberation Serif" w:hAnsi="Liberation Serif"/>
-        </w:rPr>
-      </w:pPr>
-      <w:r>
-        <w:rPr>
-          <w:rFonts w:ascii="Liberation Serif" w:hAnsi="Liberation Serif"/>
-        </w:rPr>
-        <w:t xml:space="preserve">• </w:t>
-      </w:r>
-      <w:r>
-        <w:rPr>
-          <w:rFonts w:ascii="Liberation Serif" w:hAnsi="Liberation Serif"/>
+          <w:highlight w:val="none"/>
+          <w:shd w:fill="FFFF00" w:val="clear"/>
+        </w:rPr>
+      </w:pPr>
+      <w:r>
+        <w:rPr>
+          <w:rFonts w:ascii="Liberation Serif" w:hAnsi="Liberation Serif"/>
+          <w:shd w:fill="FFFF00" w:val="clear"/>
+        </w:rPr>
+        <w:t xml:space="preserve">• </w:t>
+      </w:r>
+      <w:r>
+        <w:rPr>
+          <w:rFonts w:ascii="Liberation Serif" w:hAnsi="Liberation Serif"/>
+          <w:shd w:fill="FFFF00" w:val="clear"/>
         </w:rPr>
         <w:t>Utilizar framework Spring Boot</w:t>
       </w:r>
@@ -1002,18 +1008,21 @@
         <w:bidi w:val="0"/>
         <w:jc w:val="start"/>
         <w:rPr>
-          <w:rFonts w:ascii="Liberation Serif" w:hAnsi="Liberation Serif"/>
-        </w:rPr>
-      </w:pPr>
-      <w:r>
-        <w:rPr>
-          <w:rFonts w:ascii="Liberation Serif" w:hAnsi="Liberation Serif"/>
-        </w:rPr>
-        <w:t xml:space="preserve">• </w:t>
-      </w:r>
-      <w:r>
-        <w:rPr>
-          <w:rFonts w:ascii="Liberation Serif" w:hAnsi="Liberation Serif"/>
+          <w:highlight w:val="none"/>
+          <w:shd w:fill="FFFF00" w:val="clear"/>
+        </w:rPr>
+      </w:pPr>
+      <w:r>
+        <w:rPr>
+          <w:rFonts w:ascii="Liberation Serif" w:hAnsi="Liberation Serif"/>
+          <w:shd w:fill="FFFF00" w:val="clear"/>
+        </w:rPr>
+        <w:t xml:space="preserve">• </w:t>
+      </w:r>
+      <w:r>
+        <w:rPr>
+          <w:rFonts w:ascii="Liberation Serif" w:hAnsi="Liberation Serif"/>
+          <w:shd w:fill="FFFF00" w:val="clear"/>
         </w:rPr>
         <w:t>Utilizar JPA + Hibernate para persistência</w:t>
       </w:r>
@@ -1024,18 +1033,21 @@
         <w:bidi w:val="0"/>
         <w:jc w:val="start"/>
         <w:rPr>
-          <w:rFonts w:ascii="Liberation Serif" w:hAnsi="Liberation Serif"/>
-        </w:rPr>
-      </w:pPr>
-      <w:r>
-        <w:rPr>
-          <w:rFonts w:ascii="Liberation Serif" w:hAnsi="Liberation Serif"/>
-        </w:rPr>
-        <w:t xml:space="preserve">• </w:t>
-      </w:r>
-      <w:r>
-        <w:rPr>
-          <w:rFonts w:ascii="Liberation Serif" w:hAnsi="Liberation Serif"/>
+          <w:highlight w:val="none"/>
+          <w:shd w:fill="FFFF00" w:val="clear"/>
+        </w:rPr>
+      </w:pPr>
+      <w:r>
+        <w:rPr>
+          <w:rFonts w:ascii="Liberation Serif" w:hAnsi="Liberation Serif"/>
+          <w:shd w:fill="FFFF00" w:val="clear"/>
+        </w:rPr>
+        <w:t xml:space="preserve">• </w:t>
+      </w:r>
+      <w:r>
+        <w:rPr>
+          <w:rFonts w:ascii="Liberation Serif" w:hAnsi="Liberation Serif"/>
+          <w:shd w:fill="FFFF00" w:val="clear"/>
         </w:rPr>
         <w:t>Banco de dados: PostgreSQL</w:t>
       </w:r>
@@ -1156,18 +1168,21 @@
         <w:bidi w:val="0"/>
         <w:jc w:val="start"/>
         <w:rPr>
-          <w:rFonts w:ascii="Liberation Serif" w:hAnsi="Liberation Serif"/>
-        </w:rPr>
-      </w:pPr>
-      <w:r>
-        <w:rPr>
-          <w:rFonts w:ascii="Liberation Serif" w:hAnsi="Liberation Serif"/>
-        </w:rPr>
-        <w:t xml:space="preserve">• </w:t>
-      </w:r>
-      <w:r>
-        <w:rPr>
-          <w:rFonts w:ascii="Liberation Serif" w:hAnsi="Liberation Serif"/>
+          <w:highlight w:val="none"/>
+          <w:shd w:fill="FFFF00" w:val="clear"/>
+        </w:rPr>
+      </w:pPr>
+      <w:r>
+        <w:rPr>
+          <w:rFonts w:ascii="Liberation Serif" w:hAnsi="Liberation Serif"/>
+          <w:shd w:fill="FFFF00" w:val="clear"/>
+        </w:rPr>
+        <w:t xml:space="preserve">• </w:t>
+      </w:r>
+      <w:r>
+        <w:rPr>
+          <w:rFonts w:ascii="Liberation Serif" w:hAnsi="Liberation Serif"/>
+          <w:shd w:fill="FFFF00" w:val="clear"/>
         </w:rPr>
         <w:t>Diferenciar bem camadas de controller, service e repository</w:t>
       </w:r>
@@ -1178,18 +1193,21 @@
         <w:bidi w:val="0"/>
         <w:jc w:val="start"/>
         <w:rPr>
-          <w:rFonts w:ascii="Liberation Serif" w:hAnsi="Liberation Serif"/>
-        </w:rPr>
-      </w:pPr>
-      <w:r>
-        <w:rPr>
-          <w:rFonts w:ascii="Liberation Serif" w:hAnsi="Liberation Serif"/>
-        </w:rPr>
-        <w:t xml:space="preserve">• </w:t>
-      </w:r>
-      <w:r>
-        <w:rPr>
-          <w:rFonts w:ascii="Liberation Serif" w:hAnsi="Liberation Serif"/>
+          <w:highlight w:val="none"/>
+          <w:shd w:fill="FFFF00" w:val="clear"/>
+        </w:rPr>
+      </w:pPr>
+      <w:r>
+        <w:rPr>
+          <w:rFonts w:ascii="Liberation Serif" w:hAnsi="Liberation Serif"/>
+          <w:shd w:fill="FFFF00" w:val="clear"/>
+        </w:rPr>
+        <w:t xml:space="preserve">• </w:t>
+      </w:r>
+      <w:r>
+        <w:rPr>
+          <w:rFonts w:ascii="Liberation Serif" w:hAnsi="Liberation Serif"/>
+          <w:shd w:fill="FFFF00" w:val="clear"/>
         </w:rPr>
         <w:t>Implementar paginação e filtros para listagem de projetos</w:t>
       </w:r>
@@ -1200,18 +1218,21 @@
         <w:bidi w:val="0"/>
         <w:jc w:val="start"/>
         <w:rPr>
-          <w:rFonts w:ascii="Liberation Serif" w:hAnsi="Liberation Serif"/>
-        </w:rPr>
-      </w:pPr>
-      <w:r>
-        <w:rPr>
-          <w:rFonts w:ascii="Liberation Serif" w:hAnsi="Liberation Serif"/>
-        </w:rPr>
-        <w:t xml:space="preserve">• </w:t>
-      </w:r>
-      <w:r>
-        <w:rPr>
-          <w:rFonts w:ascii="Liberation Serif" w:hAnsi="Liberation Serif"/>
+          <w:highlight w:val="none"/>
+          <w:shd w:fill="FFFF00" w:val="clear"/>
+        </w:rPr>
+      </w:pPr>
+      <w:r>
+        <w:rPr>
+          <w:rFonts w:ascii="Liberation Serif" w:hAnsi="Liberation Serif"/>
+          <w:shd w:fill="FFFF00" w:val="clear"/>
+        </w:rPr>
+        <w:t xml:space="preserve">• </w:t>
+      </w:r>
+      <w:r>
+        <w:rPr>
+          <w:rFonts w:ascii="Liberation Serif" w:hAnsi="Liberation Serif"/>
+          <w:shd w:fill="FFFF00" w:val="clear"/>
         </w:rPr>
         <w:t>Implementar segurança básica com Spring Security (usuário/senha hardcoded ou em memória)</w:t>
       </w:r>

</xml_diff>

<commit_message>
dto:request e dto:response feito das duas entidades(membros e projetos)
</commit_message>
<xml_diff>
--- a/materialApoio/enunciado.docx
+++ b/materialApoio/enunciado.docx
@@ -1058,18 +1058,21 @@
         <w:bidi w:val="0"/>
         <w:jc w:val="start"/>
         <w:rPr>
-          <w:rFonts w:ascii="Liberation Serif" w:hAnsi="Liberation Serif"/>
-        </w:rPr>
-      </w:pPr>
-      <w:r>
-        <w:rPr>
-          <w:rFonts w:ascii="Liberation Serif" w:hAnsi="Liberation Serif"/>
-        </w:rPr>
-        <w:t xml:space="preserve">• </w:t>
-      </w:r>
-      <w:r>
-        <w:rPr>
-          <w:rFonts w:ascii="Liberation Serif" w:hAnsi="Liberation Serif"/>
+          <w:highlight w:val="none"/>
+          <w:shd w:fill="FFFF00" w:val="clear"/>
+        </w:rPr>
+      </w:pPr>
+      <w:r>
+        <w:rPr>
+          <w:rFonts w:ascii="Liberation Serif" w:hAnsi="Liberation Serif"/>
+          <w:shd w:fill="FFFF00" w:val="clear"/>
+        </w:rPr>
+        <w:t xml:space="preserve">• </w:t>
+      </w:r>
+      <w:r>
+        <w:rPr>
+          <w:rFonts w:ascii="Liberation Serif" w:hAnsi="Liberation Serif"/>
+          <w:shd w:fill="FFFF00" w:val="clear"/>
         </w:rPr>
         <w:t>Aplicar princípios de Clean Code e SOLID</w:t>
       </w:r>
@@ -1124,18 +1127,21 @@
         <w:bidi w:val="0"/>
         <w:jc w:val="start"/>
         <w:rPr>
-          <w:rFonts w:ascii="Liberation Serif" w:hAnsi="Liberation Serif"/>
-        </w:rPr>
-      </w:pPr>
-      <w:r>
-        <w:rPr>
-          <w:rFonts w:ascii="Liberation Serif" w:hAnsi="Liberation Serif"/>
-        </w:rPr>
-        <w:t xml:space="preserve">• </w:t>
-      </w:r>
-      <w:r>
-        <w:rPr>
-          <w:rFonts w:ascii="Liberation Serif" w:hAnsi="Liberation Serif"/>
+          <w:highlight w:val="none"/>
+          <w:shd w:fill="FFFF00" w:val="clear"/>
+        </w:rPr>
+      </w:pPr>
+      <w:r>
+        <w:rPr>
+          <w:rFonts w:ascii="Liberation Serif" w:hAnsi="Liberation Serif"/>
+          <w:shd w:fill="FFFF00" w:val="clear"/>
+        </w:rPr>
+        <w:t xml:space="preserve">• </w:t>
+      </w:r>
+      <w:r>
+        <w:rPr>
+          <w:rFonts w:ascii="Liberation Serif" w:hAnsi="Liberation Serif"/>
+          <w:shd w:fill="FFFF00" w:val="clear"/>
         </w:rPr>
         <w:t>Implementar tratamento global de exceções</w:t>
       </w:r>

</xml_diff>